<commit_message>
Modified requirement.txt file and made PPT and report, made changes to comments
</commit_message>
<xml_diff>
--- a/ZennialPro_Project_Report.docx
+++ b/ZennialPro_Project_Report.docx
@@ -5,11 +5,36 @@
     <w:p>
       <w:pPr>
         <w:jc w:val="center"/>
-      </w:pPr>
-      <w:r>
         <w:rPr>
           <w:b/>
-          <w:sz w:val="56"/>
+          <w:sz w:val="96"/>
+          <w:szCs w:val="96"/>
+        </w:rPr>
+      </w:pPr>
+    </w:p>
+    <w:p>
+      <w:pPr>
+        <w:jc w:val="center"/>
+        <w:rPr>
+          <w:b/>
+          <w:sz w:val="96"/>
+          <w:szCs w:val="96"/>
+        </w:rPr>
+      </w:pPr>
+    </w:p>
+    <w:p>
+      <w:pPr>
+        <w:jc w:val="center"/>
+        <w:rPr>
+          <w:sz w:val="96"/>
+          <w:szCs w:val="96"/>
+        </w:rPr>
+      </w:pPr>
+      <w:r>
+        <w:rPr>
+          <w:b/>
+          <w:sz w:val="96"/>
+          <w:szCs w:val="96"/>
         </w:rPr>
         <w:t>Wellness &amp; Habit Tracker</w:t>
       </w:r>
@@ -51,18 +76,13 @@
         </w:rPr>
         <w:t>Prepared by: Vaishnav</w:t>
       </w:r>
-    </w:p>
-    <w:p/>
-    <w:p/>
-    <w:p/>
-    <w:p/>
-    <w:p/>
-    <w:p/>
-    <w:p/>
-    <w:p/>
-    <w:p/>
-    <w:p/>
-    <w:p/>
+      <w:r>
+        <w:rPr>
+          <w:sz w:val="28"/>
+        </w:rPr>
+        <w:t xml:space="preserve"> M Sudhish</w:t>
+      </w:r>
+    </w:p>
     <w:p/>
     <w:p/>
     <w:p/>
@@ -384,18 +404,30 @@
     </w:p>
     <w:p>
       <w:r>
-        <w:t xml:space="preserve">Scheduling: Celery/Background tasks in </w:t>
+        <w:t xml:space="preserve">Scheduling: </w:t>
       </w:r>
       <w:proofErr w:type="spellStart"/>
       <w:r>
-        <w:t>FastAPI</w:t>
+        <w:t>Background</w:t>
+      </w:r>
+      <w:r>
+        <w:t>T</w:t>
+      </w:r>
+      <w:r>
+        <w:t>asks</w:t>
       </w:r>
       <w:proofErr w:type="spellEnd"/>
-    </w:p>
-    <w:p>
-      <w:r>
-        <w:t>Deployment: Docker + Cloud hosting</w:t>
-      </w:r>
+      <w:r>
+        <w:t xml:space="preserve"> in </w:t>
+      </w:r>
+      <w:proofErr w:type="spellStart"/>
+      <w:r>
+        <w:t>FastAP</w:t>
+      </w:r>
+      <w:r>
+        <w:t>I</w:t>
+      </w:r>
+      <w:proofErr w:type="spellEnd"/>
     </w:p>
     <w:p>
       <w:pPr>
@@ -510,7 +542,13 @@
     </w:p>
     <w:p>
       <w:r>
-        <w:t>The Wellness &amp; Habit Tracker provides a holistic solution to improve productivity and health. Future scope includes integrating APIs like Fitbit/Google Fit, advanced analytics, and AI-powered habit recommendations.</w:t>
+        <w:t>The Wellness &amp; Habit Tracker provides a holistic solution to improve productivity and health. Future scope includes</w:t>
+      </w:r>
+      <w:r>
+        <w:t xml:space="preserve"> using celery for reminders and notifications,</w:t>
+      </w:r>
+      <w:r>
+        <w:t xml:space="preserve"> integrating APIs like Fitbit/Google Fit, advanced analytics, and AI-powered habit recommendations.</w:t>
       </w:r>
     </w:p>
     <w:p>
@@ -539,11 +577,7 @@
         <w:t>2. MongoDB Documentation - https://www.mongodb.com/docs/</w:t>
       </w:r>
     </w:p>
-    <w:p>
-      <w:r>
-        <w:t>3. Celery Documentation - https://docs.celeryq.dev/</w:t>
-      </w:r>
-    </w:p>
+    <w:p/>
     <w:p/>
     <w:sectPr>
       <w:headerReference w:type="default" r:id="rId11"/>

</xml_diff>